<commit_message>
End of 1st commit; before switching computers (and next session).
</commit_message>
<xml_diff>
--- a/docs/Résumé.docx
+++ b/docs/Résumé.docx
@@ -512,19 +512,7 @@
           <w:szCs w:val="24"/>
           <w:shd w:val="clear" w:color="auto" w:fill="FFFFFF"/>
         </w:rPr>
-        <w:t>Support Programm</w:t>
-      </w:r>
-      <w:bookmarkStart w:id="0" w:name="_GoBack"/>
-      <w:bookmarkEnd w:id="0"/>
-      <w:r>
-        <w:rPr>
-          <w:rFonts w:ascii="Times New Roman" w:hAnsi="Times New Roman" w:cs="Times New Roman"/>
-          <w:color w:val="222222"/>
-          <w:sz w:val="24"/>
-          <w:szCs w:val="24"/>
-          <w:shd w:val="clear" w:color="auto" w:fill="FFFFFF"/>
-        </w:rPr>
-        <w:t xml:space="preserve">er (03/08/2020 </w:t>
+        <w:t xml:space="preserve">Support Programmer (03/08/2020 </w:t>
       </w:r>
       <w:r>
         <w:rPr>
@@ -1868,7 +1856,19 @@
           <w:szCs w:val="24"/>
           <w:shd w:val="clear" w:color="auto" w:fill="FFFFFF"/>
         </w:rPr>
-        <w:t xml:space="preserve"> using transcranial neural stimulation techniques</w:t>
+        <w:t xml:space="preserve"> using transcrania</w:t>
+      </w:r>
+      <w:bookmarkStart w:id="0" w:name="_GoBack"/>
+      <w:bookmarkEnd w:id="0"/>
+      <w:r>
+        <w:rPr>
+          <w:rFonts w:ascii="Times New Roman" w:hAnsi="Times New Roman" w:cs="Times New Roman"/>
+          <w:color w:val="222222"/>
+          <w:sz w:val="24"/>
+          <w:szCs w:val="24"/>
+          <w:shd w:val="clear" w:color="auto" w:fill="FFFFFF"/>
+        </w:rPr>
+        <w:t>l neural stimulation techniques</w:t>
       </w:r>
       <w:r>
         <w:rPr>

</xml_diff>